<commit_message>
updated font size on word doc
</commit_message>
<xml_diff>
--- a/template/MIT2013_MSWORD_template.docx
+++ b/template/MIT2013_MSWORD_template.docx
@@ -224,99 +224,92 @@
     <w:p>
       <w:pPr>
         <w:pStyle w:val="BodyText3"/>
+      </w:pPr>
+      <w:r>
+        <w:t>Paper starts here with two blank lines before first section title.  Use 8.5 x 11 paper size, with 1" margins on all sides. Double-space before and after each subsequent section’s title.  Section titles have style “Heading 1”, are 12 point font, must be all uppercase and centered, and must be numbered in Arabic numerals as shown above.  Introduce the topic of your work in this section.</w:t>
+      </w:r>
+    </w:p>
+    <w:p>
+      <w:pPr>
+        <w:pStyle w:val="BodyText3"/>
+      </w:pPr>
+    </w:p>
+    <w:p>
+      <w:pPr>
+        <w:pStyle w:val="BodyText3"/>
+      </w:pPr>
+      <w:r>
+        <w:t xml:space="preserve">Do not indent the first line of a paragraph; rather double-space between paragraphs.  There are four types of reference styles: journal paper [1], proceeding paper [2], book [3], and website [4].  References to websites are discouraged, but acceptable if absolutely necessary.  It is the author’s responsibility to check links in the </w:t>
+      </w:r>
+      <w:proofErr w:type="spellStart"/>
+      <w:r>
+        <w:t>pdf</w:t>
+      </w:r>
+      <w:proofErr w:type="spellEnd"/>
+      <w:r>
+        <w:t xml:space="preserve"> file.</w:t>
+      </w:r>
+    </w:p>
+    <w:p>
+      <w:pPr>
+        <w:pStyle w:val="BodyText3"/>
+      </w:pPr>
+    </w:p>
+    <w:p>
+      <w:pPr>
+        <w:pStyle w:val="BodyText3"/>
+      </w:pPr>
+      <w:r>
+        <w:t>Since the paper will be included as a .</w:t>
+      </w:r>
+      <w:proofErr w:type="spellStart"/>
+      <w:r>
+        <w:t>pdf</w:t>
+      </w:r>
+      <w:proofErr w:type="spellEnd"/>
+      <w:r>
+        <w:t xml:space="preserve"> file for the proceedings, the author will get the best results from Word or WordPerfect by using the Acrobat Distiller or Acrobat </w:t>
+      </w:r>
+      <w:proofErr w:type="spellStart"/>
+      <w:r>
+        <w:t>PDFWriter</w:t>
+      </w:r>
+      <w:proofErr w:type="spellEnd"/>
+      <w:r>
+        <w:t xml:space="preserve"> as the default printer.  When creating the PDF version, check the “Embed All Fonts” option.  Note that it is the author’s responsibility to review the final PDF version of the paper to ensure proper translation </w:t>
+      </w:r>
+      <w:r>
+        <w:lastRenderedPageBreak/>
+        <w:t>into PDF.  Final PDF file size should be no more than 10 MB.  Recommended paper length is 1-2 pages</w:t>
+      </w:r>
+      <w:r>
+        <w:t xml:space="preserve"> (3-5 pages for best papers track)</w:t>
+      </w:r>
+      <w:r>
+        <w:t>.</w:t>
+      </w:r>
+    </w:p>
+    <w:p>
+      <w:pPr>
+        <w:pStyle w:val="BodyText3"/>
+      </w:pPr>
+    </w:p>
+    <w:p>
+      <w:pPr>
+        <w:pStyle w:val="Heading1"/>
+      </w:pPr>
+      <w:r>
+        <w:t>SUBSEQUENT MAJOR HEADING</w:t>
+      </w:r>
+    </w:p>
+    <w:p>
+      <w:pPr>
         <w:jc w:val="both"/>
       </w:pPr>
-      <w:r>
-        <w:t>Paper starts here with two blank lines before first section title.  Use 8.5 x 11 paper size, with 1" margins on all sides. Double-space before and after each subsequent section’s title.  Section titles have style “Heading 1”, are 12 point font, must be all uppercase and centered, and must be numbered in Arabic numerals as shown above.  Introduce the topic of your work in this section.</w:t>
-      </w:r>
     </w:p>
     <w:p>
       <w:pPr>
         <w:pStyle w:val="BodyText3"/>
-        <w:jc w:val="both"/>
-      </w:pPr>
-    </w:p>
-    <w:p>
-      <w:pPr>
-        <w:pStyle w:val="BodyText3"/>
-        <w:jc w:val="both"/>
-      </w:pPr>
-      <w:r>
-        <w:t xml:space="preserve">Do not indent the first line of a paragraph; rather double-space between paragraphs.  There are four types of reference styles: journal paper [1], proceeding paper [2], book [3], and website [4].  References to websites are discouraged, but acceptable if absolutely necessary.  It is the author’s responsibility to check links in the </w:t>
-      </w:r>
-      <w:proofErr w:type="spellStart"/>
-      <w:r>
-        <w:t>pdf</w:t>
-      </w:r>
-      <w:proofErr w:type="spellEnd"/>
-      <w:r>
-        <w:t xml:space="preserve"> file.</w:t>
-      </w:r>
-    </w:p>
-    <w:p>
-      <w:pPr>
-        <w:pStyle w:val="BodyText3"/>
-        <w:jc w:val="both"/>
-      </w:pPr>
-    </w:p>
-    <w:p>
-      <w:pPr>
-        <w:pStyle w:val="BodyText3"/>
-        <w:jc w:val="both"/>
-      </w:pPr>
-      <w:r>
-        <w:t>Since the paper will be included as a .</w:t>
-      </w:r>
-      <w:proofErr w:type="spellStart"/>
-      <w:r>
-        <w:t>pdf</w:t>
-      </w:r>
-      <w:proofErr w:type="spellEnd"/>
-      <w:r>
-        <w:t xml:space="preserve"> file for the proceedings, the author will get the best results from Word or WordPerfect by using the Acrobat Distiller or Acrobat </w:t>
-      </w:r>
-      <w:proofErr w:type="spellStart"/>
-      <w:r>
-        <w:t>PDFWriter</w:t>
-      </w:r>
-      <w:proofErr w:type="spellEnd"/>
-      <w:r>
-        <w:t xml:space="preserve"> as the default printer.  When creating the PDF version, check the “Embed All Fonts” option.  </w:t>
-      </w:r>
-      <w:r>
-        <w:lastRenderedPageBreak/>
-        <w:t>Note that it is the author’s responsibility to review the final PDF version of the paper to ensure proper translation into PDF.  Final PDF file size should be no more than 10 MB.  Recommended paper length is 1-2 pages</w:t>
-      </w:r>
-      <w:r>
-        <w:t xml:space="preserve"> (3-5 pages for best papers track)</w:t>
-      </w:r>
-      <w:r>
-        <w:t>.</w:t>
-      </w:r>
-    </w:p>
-    <w:p>
-      <w:pPr>
-        <w:pStyle w:val="BodyText3"/>
-        <w:jc w:val="both"/>
-      </w:pPr>
-    </w:p>
-    <w:p>
-      <w:pPr>
-        <w:pStyle w:val="Heading1"/>
-      </w:pPr>
-      <w:r>
-        <w:t>SUBSEQUENT MAJOR HEADING</w:t>
-      </w:r>
-    </w:p>
-    <w:p>
-      <w:pPr>
-        <w:jc w:val="both"/>
-      </w:pPr>
-    </w:p>
-    <w:p>
-      <w:pPr>
-        <w:pStyle w:val="BodyText3"/>
-        <w:jc w:val="both"/>
       </w:pPr>
       <w:r>
         <w:t xml:space="preserve">A logical division of your paper into sections, etc., makes it so much easier to understand.  The style for subsection titles and all text in this template is “Heading 2,” “Heading 3,” etc. All text in this template is “Body Text 3.”  Make sure to </w:t>
@@ -348,7 +341,6 @@
     <w:p>
       <w:pPr>
         <w:pStyle w:val="BodyText3"/>
-        <w:jc w:val="both"/>
       </w:pPr>
       <w:r>
         <w:t xml:space="preserve">Double-space before and after secondary titles.  </w:t>
@@ -372,13 +364,11 @@
     <w:p>
       <w:pPr>
         <w:pStyle w:val="BodyText3"/>
-        <w:jc w:val="both"/>
       </w:pPr>
     </w:p>
     <w:p>
       <w:pPr>
         <w:pStyle w:val="BodyText3"/>
-        <w:jc w:val="both"/>
       </w:pPr>
       <w:r>
         <w:t xml:space="preserve">Equations should be centered and sequentially numbered to the flush right of the formula. </w:t>
@@ -387,26 +377,16 @@
     <w:p>
       <w:pPr>
         <w:pStyle w:val="BodyText3"/>
-        <w:jc w:val="both"/>
       </w:pPr>
     </w:p>
     <w:p>
       <w:pPr>
         <w:pStyle w:val="BodyText3"/>
-        <w:spacing w:line="560" w:lineRule="exact"/>
-        <w:jc w:val="both"/>
-      </w:pPr>
-      <w:r>
-        <w:rPr>
-          <w:position w:val="-10"/>
-        </w:rPr>
-        <w:lastRenderedPageBreak/>
+      </w:pPr>
+      <w:r>
         <w:t xml:space="preserve">      </w:t>
       </w:r>
       <w:r>
-        <w:rPr>
-          <w:position w:val="-10"/>
-        </w:rPr>
         <w:object w:dxaOrig="3180" w:dyaOrig="560">
           <v:shapetype id="_x0000_t75" coordsize="21600,21600" o:spt="75" o:preferrelative="t" path="m@4@5l@4@11@9@11@9@5xe" filled="f" stroked="f">
             <v:stroke joinstyle="miter"/>
@@ -430,7 +410,7 @@
           <v:shape id="_x0000_i1025" type="#_x0000_t75" style="width:159pt;height:28.3pt" o:ole="" fillcolor="window">
             <v:imagedata r:id="rId14" o:title=""/>
           </v:shape>
-          <o:OLEObject Type="Embed" ProgID="Equation.COEE2" ShapeID="_x0000_i1025" DrawAspect="Content" ObjectID="_1416225469" r:id="rId15"/>
+          <o:OLEObject Type="Embed" ProgID="Equation.COEE2" ShapeID="_x0000_i1025" DrawAspect="Content" ObjectID="_1416227035" r:id="rId15"/>
         </w:object>
       </w:r>
       <w:r>
@@ -446,41 +426,38 @@
     <w:p>
       <w:pPr>
         <w:pStyle w:val="BodyText3"/>
+      </w:pPr>
+    </w:p>
+    <w:p>
+      <w:pPr>
+        <w:pStyle w:val="BodyText3"/>
+      </w:pPr>
+      <w:r>
+        <w:lastRenderedPageBreak/>
+        <w:t>The continuation of a paragraph after an equation is not indented. All paragraphs, as well as section or subsection headings, are separated by just one single empty line.</w:t>
+      </w:r>
+    </w:p>
+    <w:p>
+      <w:pPr>
+        <w:pStyle w:val="BodyText3"/>
+      </w:pPr>
+    </w:p>
+    <w:p>
+      <w:pPr>
+        <w:pStyle w:val="Heading3"/>
+      </w:pPr>
+      <w:r>
+        <w:t>Sub-subsection level and lower: only first character uppercase</w:t>
+      </w:r>
+    </w:p>
+    <w:p>
+      <w:pPr>
         <w:jc w:val="both"/>
       </w:pPr>
     </w:p>
     <w:p>
       <w:pPr>
         <w:pStyle w:val="BodyText3"/>
-        <w:jc w:val="both"/>
-      </w:pPr>
-      <w:r>
-        <w:t>The continuation of a paragraph after an equation is not indented. All paragraphs, as well as section or subsection headings, are separated by just one single empty line.</w:t>
-      </w:r>
-    </w:p>
-    <w:p>
-      <w:pPr>
-        <w:pStyle w:val="BodyText3"/>
-        <w:jc w:val="both"/>
-      </w:pPr>
-    </w:p>
-    <w:p>
-      <w:pPr>
-        <w:pStyle w:val="Heading3"/>
-      </w:pPr>
-      <w:r>
-        <w:t>Sub-subsection level and lower: only first character uppercase</w:t>
-      </w:r>
-    </w:p>
-    <w:p>
-      <w:pPr>
-        <w:jc w:val="both"/>
-      </w:pPr>
-    </w:p>
-    <w:p>
-      <w:pPr>
-        <w:pStyle w:val="BodyText3"/>
-        <w:jc w:val="both"/>
       </w:pPr>
       <w:r>
         <w:t xml:space="preserve">Figures and tables should appear as closely as possible to where they are first cited, e.g. Fig. 1, in the text.  Figures are numbered in Arabic numerals, with the caption centered below the figure, in </w:t>
@@ -504,24 +481,20 @@
     <w:p>
       <w:pPr>
         <w:pStyle w:val="BodyText3"/>
-        <w:jc w:val="both"/>
       </w:pPr>
     </w:p>
     <w:p>
       <w:pPr>
         <w:pStyle w:val="BodyText3"/>
-        <w:jc w:val="both"/>
       </w:pPr>
       <w:r>
         <w:rPr>
           <w:noProof/>
-          <w:sz w:val="20"/>
-          <w:lang w:eastAsia="en-US"/>
         </w:rPr>
         <mc:AlternateContent>
           <mc:Choice Requires="wpg">
             <w:drawing>
-              <wp:inline distT="0" distB="0" distL="0" distR="0" wp14:anchorId="6E5AA0D2" wp14:editId="25D89A37">
+              <wp:inline distT="0" distB="0" distL="0" distR="0" wp14:anchorId="72CCD082" wp14:editId="366809C8">
                 <wp:extent cx="2514600" cy="2745105"/>
                 <wp:effectExtent l="0" t="0" r="0" b="0"/>
                 <wp:docPr id="1" name="Group 7"/>
@@ -694,13 +667,11 @@
     <w:p>
       <w:pPr>
         <w:pStyle w:val="BodyText3"/>
-        <w:jc w:val="both"/>
       </w:pPr>
     </w:p>
     <w:p>
       <w:pPr>
         <w:pStyle w:val="BodyText3"/>
-        <w:jc w:val="both"/>
       </w:pPr>
       <w:r>
         <w:t>When importing figures or any graphical image please verify two things:</w:t>
@@ -713,10 +684,15 @@
           <w:ilvl w:val="0"/>
           <w:numId w:val="8"/>
         </w:numPr>
-        <w:jc w:val="both"/>
-      </w:pPr>
-      <w:r>
-        <w:t>Any number, text or symbol is in Times font and is not smaller than 10-point after reduction to the actual window in your paper;</w:t>
+      </w:pPr>
+      <w:r>
+        <w:t xml:space="preserve">Any number, text or symbol is in Times font and is not smaller than </w:t>
+      </w:r>
+      <w:r>
+        <w:t>8</w:t>
+      </w:r>
+      <w:r>
+        <w:t>-point after reduction to the actual window in your paper;</w:t>
       </w:r>
     </w:p>
     <w:p>
@@ -726,7 +702,6 @@
           <w:ilvl w:val="0"/>
           <w:numId w:val="7"/>
         </w:numPr>
-        <w:jc w:val="both"/>
       </w:pPr>
       <w:r>
         <w:t>That it can be translated into PDF.</w:t>
@@ -735,20 +710,352 @@
     <w:p>
       <w:pPr>
         <w:pStyle w:val="BodyText3"/>
-        <w:jc w:val="both"/>
       </w:pPr>
     </w:p>
     <w:p>
       <w:pPr>
         <w:pStyle w:val="BodyText3"/>
-        <w:jc w:val="both"/>
-      </w:pPr>
-      <w:r>
-        <w:t xml:space="preserve">Tables, like Table I, are numbered in Roman numerals, with the caption centered above the </w:t>
+      </w:pPr>
+      <w:r>
+        <w:t xml:space="preserve">This is just </w:t>
+      </w:r>
+      <w:proofErr w:type="gramStart"/>
+      <w:r>
+        <w:t>fill</w:t>
+      </w:r>
+      <w:proofErr w:type="gramEnd"/>
+      <w:r>
+        <w:t xml:space="preserve"> in text. </w:t>
+      </w:r>
+      <w:r>
+        <w:t xml:space="preserve">This is just </w:t>
+      </w:r>
+      <w:proofErr w:type="gramStart"/>
+      <w:r>
+        <w:t>fill</w:t>
+      </w:r>
+      <w:proofErr w:type="gramEnd"/>
+      <w:r>
+        <w:t xml:space="preserve"> in text.</w:t>
+      </w:r>
+      <w:r>
+        <w:t xml:space="preserve"> </w:t>
+      </w:r>
+      <w:r>
+        <w:t xml:space="preserve">This is just </w:t>
+      </w:r>
+      <w:proofErr w:type="gramStart"/>
+      <w:r>
+        <w:t>fill</w:t>
+      </w:r>
+      <w:proofErr w:type="gramEnd"/>
+      <w:r>
+        <w:t xml:space="preserve"> in text.</w:t>
+      </w:r>
+      <w:r>
+        <w:t xml:space="preserve"> </w:t>
+      </w:r>
+      <w:r>
+        <w:t xml:space="preserve">This is just </w:t>
+      </w:r>
+      <w:proofErr w:type="gramStart"/>
+      <w:r>
+        <w:t>fill</w:t>
+      </w:r>
+      <w:proofErr w:type="gramEnd"/>
+      <w:r>
+        <w:t xml:space="preserve"> in text.</w:t>
+      </w:r>
+      <w:r>
+        <w:t xml:space="preserve"> </w:t>
+      </w:r>
+      <w:r>
+        <w:t xml:space="preserve">This is just </w:t>
+      </w:r>
+      <w:proofErr w:type="gramStart"/>
+      <w:r>
+        <w:t>fill</w:t>
+      </w:r>
+      <w:proofErr w:type="gramEnd"/>
+      <w:r>
+        <w:t xml:space="preserve"> in text.</w:t>
+      </w:r>
+      <w:r>
+        <w:t xml:space="preserve"> </w:t>
+      </w:r>
+      <w:r>
+        <w:t xml:space="preserve">This is just </w:t>
+      </w:r>
+      <w:proofErr w:type="gramStart"/>
+      <w:r>
+        <w:t>fill</w:t>
+      </w:r>
+      <w:proofErr w:type="gramEnd"/>
+      <w:r>
+        <w:t xml:space="preserve"> in text.</w:t>
+      </w:r>
+      <w:r>
+        <w:t xml:space="preserve"> </w:t>
+      </w:r>
+      <w:r>
+        <w:t xml:space="preserve">This is just </w:t>
+      </w:r>
+      <w:proofErr w:type="gramStart"/>
+      <w:r>
+        <w:t>fill</w:t>
+      </w:r>
+      <w:proofErr w:type="gramEnd"/>
+      <w:r>
+        <w:t xml:space="preserve"> in text.</w:t>
+      </w:r>
+      <w:r>
+        <w:t xml:space="preserve"> </w:t>
+      </w:r>
+      <w:r>
+        <w:t xml:space="preserve">This is just </w:t>
+      </w:r>
+      <w:proofErr w:type="gramStart"/>
+      <w:r>
+        <w:t>fill</w:t>
+      </w:r>
+      <w:proofErr w:type="gramEnd"/>
+      <w:r>
+        <w:t xml:space="preserve"> in text.</w:t>
+      </w:r>
+      <w:r>
+        <w:t xml:space="preserve"> </w:t>
+      </w:r>
+      <w:r>
+        <w:t xml:space="preserve">This is just </w:t>
+      </w:r>
+      <w:proofErr w:type="gramStart"/>
+      <w:r>
+        <w:t>fill</w:t>
+      </w:r>
+      <w:proofErr w:type="gramEnd"/>
+      <w:r>
+        <w:t xml:space="preserve"> in text.</w:t>
+      </w:r>
+      <w:r>
+        <w:t xml:space="preserve"> </w:t>
+      </w:r>
+      <w:r>
+        <w:t xml:space="preserve">This is just </w:t>
+      </w:r>
+      <w:proofErr w:type="gramStart"/>
+      <w:r>
+        <w:t>fill</w:t>
+      </w:r>
+      <w:proofErr w:type="gramEnd"/>
+      <w:r>
+        <w:t xml:space="preserve"> in text.</w:t>
+      </w:r>
+      <w:r>
+        <w:t xml:space="preserve"> </w:t>
+      </w:r>
+      <w:r>
+        <w:t xml:space="preserve">This is just </w:t>
+      </w:r>
+      <w:proofErr w:type="gramStart"/>
+      <w:r>
+        <w:t>fill</w:t>
+      </w:r>
+      <w:proofErr w:type="gramEnd"/>
+      <w:r>
+        <w:t xml:space="preserve"> in text.</w:t>
+      </w:r>
+      <w:r>
+        <w:t xml:space="preserve"> </w:t>
+      </w:r>
+      <w:r>
+        <w:t xml:space="preserve">This is just </w:t>
+      </w:r>
+      <w:proofErr w:type="gramStart"/>
+      <w:r>
+        <w:t>fill</w:t>
+      </w:r>
+      <w:proofErr w:type="gramEnd"/>
+      <w:r>
+        <w:t xml:space="preserve"> in text.</w:t>
+      </w:r>
+      <w:r>
+        <w:t xml:space="preserve"> </w:t>
+      </w:r>
+      <w:r>
+        <w:t xml:space="preserve">This is just </w:t>
+      </w:r>
+      <w:proofErr w:type="gramStart"/>
+      <w:r>
+        <w:t>fill</w:t>
+      </w:r>
+      <w:proofErr w:type="gramEnd"/>
+      <w:r>
+        <w:t xml:space="preserve"> in text.</w:t>
+      </w:r>
+      <w:r>
+        <w:t xml:space="preserve"> </w:t>
+      </w:r>
+      <w:r>
+        <w:t xml:space="preserve">This is just </w:t>
+      </w:r>
+      <w:proofErr w:type="gramStart"/>
+      <w:r>
+        <w:t>fill</w:t>
+      </w:r>
+      <w:proofErr w:type="gramEnd"/>
+      <w:r>
+        <w:t xml:space="preserve"> in text.</w:t>
+      </w:r>
+      <w:r>
+        <w:t xml:space="preserve"> </w:t>
+      </w:r>
+      <w:r>
+        <w:t xml:space="preserve">This is just </w:t>
+      </w:r>
+      <w:proofErr w:type="gramStart"/>
+      <w:r>
+        <w:t>fill</w:t>
+      </w:r>
+      <w:proofErr w:type="gramEnd"/>
+      <w:r>
+        <w:t xml:space="preserve"> in text.</w:t>
+      </w:r>
+      <w:r>
+        <w:t xml:space="preserve"> </w:t>
+      </w:r>
+      <w:r>
+        <w:t xml:space="preserve">This is just </w:t>
+      </w:r>
+      <w:proofErr w:type="gramStart"/>
+      <w:r>
+        <w:t>fill</w:t>
+      </w:r>
+      <w:proofErr w:type="gramEnd"/>
+      <w:r>
+        <w:t xml:space="preserve"> in text.</w:t>
+      </w:r>
+      <w:r>
+        <w:t xml:space="preserve"> </w:t>
+      </w:r>
+      <w:r>
+        <w:t xml:space="preserve">This is just </w:t>
+      </w:r>
+      <w:proofErr w:type="gramStart"/>
+      <w:r>
+        <w:t>fill</w:t>
+      </w:r>
+      <w:proofErr w:type="gramEnd"/>
+      <w:r>
+        <w:t xml:space="preserve"> in text.</w:t>
+      </w:r>
+      <w:r>
+        <w:t xml:space="preserve"> </w:t>
+      </w:r>
+      <w:r>
+        <w:t xml:space="preserve">This is just </w:t>
+      </w:r>
+      <w:proofErr w:type="gramStart"/>
+      <w:r>
+        <w:t>fill</w:t>
+      </w:r>
+      <w:proofErr w:type="gramEnd"/>
+      <w:r>
+        <w:t xml:space="preserve"> in text.</w:t>
+      </w:r>
+      <w:r>
+        <w:t xml:space="preserve"> </w:t>
+      </w:r>
+      <w:r>
+        <w:t xml:space="preserve">This is just </w:t>
+      </w:r>
+      <w:proofErr w:type="gramStart"/>
+      <w:r>
+        <w:t>fill</w:t>
+      </w:r>
+      <w:proofErr w:type="gramEnd"/>
+      <w:r>
+        <w:t xml:space="preserve"> in text.</w:t>
+      </w:r>
+      <w:r>
+        <w:t xml:space="preserve"> </w:t>
+      </w:r>
+      <w:r>
+        <w:t xml:space="preserve">This is just </w:t>
+      </w:r>
+      <w:proofErr w:type="gramStart"/>
+      <w:r>
+        <w:t>fill</w:t>
+      </w:r>
+      <w:proofErr w:type="gramEnd"/>
+      <w:r>
+        <w:t xml:space="preserve"> in text.</w:t>
+      </w:r>
+      <w:r>
+        <w:t xml:space="preserve"> </w:t>
+      </w:r>
+      <w:r>
+        <w:t xml:space="preserve">This </w:t>
       </w:r>
       <w:r>
         <w:lastRenderedPageBreak/>
-        <w:t xml:space="preserve">table, in </w:t>
+        <w:t xml:space="preserve">is just </w:t>
+      </w:r>
+      <w:proofErr w:type="gramStart"/>
+      <w:r>
+        <w:t>fill</w:t>
+      </w:r>
+      <w:proofErr w:type="gramEnd"/>
+      <w:r>
+        <w:t xml:space="preserve"> in text.</w:t>
+      </w:r>
+      <w:r>
+        <w:t xml:space="preserve"> </w:t>
+      </w:r>
+      <w:r>
+        <w:t xml:space="preserve">This is just </w:t>
+      </w:r>
+      <w:proofErr w:type="gramStart"/>
+      <w:r>
+        <w:t>fill</w:t>
+      </w:r>
+      <w:proofErr w:type="gramEnd"/>
+      <w:r>
+        <w:t xml:space="preserve"> in text.</w:t>
+      </w:r>
+      <w:r>
+        <w:t xml:space="preserve"> </w:t>
+      </w:r>
+      <w:r>
+        <w:t xml:space="preserve">This is just </w:t>
+      </w:r>
+      <w:proofErr w:type="gramStart"/>
+      <w:r>
+        <w:t>fill</w:t>
+      </w:r>
+      <w:proofErr w:type="gramEnd"/>
+      <w:r>
+        <w:t xml:space="preserve"> in text.</w:t>
+      </w:r>
+      <w:r>
+        <w:t xml:space="preserve"> </w:t>
+      </w:r>
+      <w:r>
+        <w:t>This is just fill in text.</w:t>
+      </w:r>
+      <w:bookmarkStart w:id="0" w:name="_GoBack"/>
+      <w:bookmarkEnd w:id="0"/>
+    </w:p>
+    <w:p>
+      <w:pPr>
+        <w:pStyle w:val="BodyText3"/>
+      </w:pPr>
+    </w:p>
+    <w:p>
+      <w:pPr>
+        <w:pStyle w:val="BodyText3"/>
+      </w:pPr>
+      <w:r>
+        <w:t xml:space="preserve">Tables, like Table I, are numbered in Roman numerals, with the caption centered above the table, in </w:t>
       </w:r>
       <w:r>
         <w:rPr>
@@ -765,37 +1072,23 @@
       <w:r>
         <w:t>-space before and after the table.</w:t>
       </w:r>
-      <w:bookmarkStart w:id="0" w:name="_GoBack"/>
-      <w:bookmarkEnd w:id="0"/>
     </w:p>
     <w:p>
       <w:pPr>
         <w:pStyle w:val="BodyText3"/>
-        <w:jc w:val="both"/>
       </w:pPr>
     </w:p>
     <w:p>
       <w:pPr>
         <w:pStyle w:val="BodyText3"/>
-        <w:jc w:val="both"/>
-        <w:rPr>
-          <w:b/>
-        </w:rPr>
-      </w:pPr>
-      <w:r>
-        <w:rPr>
-          <w:b/>
-        </w:rPr>
+      </w:pPr>
+      <w:r>
         <w:t>Table I. Sample table: accuracy of nodal and characteristic methods</w:t>
       </w:r>
     </w:p>
     <w:p>
       <w:pPr>
         <w:pStyle w:val="BodyText3"/>
-        <w:jc w:val="both"/>
-        <w:rPr>
-          <w:b/>
-        </w:rPr>
       </w:pPr>
     </w:p>
     <w:tbl>
@@ -846,12 +1139,16 @@
               <w:rPr>
                 <w:rFonts w:ascii="Times New Roman" w:hAnsi="Times New Roman"/>
                 <w:b/>
+                <w:sz w:val="22"/>
+                <w:szCs w:val="22"/>
               </w:rPr>
             </w:pPr>
             <w:r>
               <w:rPr>
                 <w:rFonts w:ascii="Times New Roman" w:hAnsi="Times New Roman"/>
                 <w:b/>
+                <w:sz w:val="22"/>
+                <w:szCs w:val="22"/>
               </w:rPr>
               <w:t>Mesh</w:t>
             </w:r>
@@ -876,12 +1173,16 @@
               <w:rPr>
                 <w:rFonts w:ascii="Times New Roman" w:hAnsi="Times New Roman"/>
                 <w:b/>
+                <w:sz w:val="22"/>
+                <w:szCs w:val="22"/>
               </w:rPr>
             </w:pPr>
             <w:r>
               <w:rPr>
                 <w:rFonts w:ascii="Times New Roman" w:hAnsi="Times New Roman"/>
                 <w:b/>
+                <w:sz w:val="22"/>
+                <w:szCs w:val="22"/>
               </w:rPr>
               <w:t>8 x 8</w:t>
             </w:r>
@@ -906,12 +1207,16 @@
               <w:rPr>
                 <w:rFonts w:ascii="Times New Roman" w:hAnsi="Times New Roman"/>
                 <w:b/>
+                <w:sz w:val="22"/>
+                <w:szCs w:val="22"/>
               </w:rPr>
             </w:pPr>
             <w:r>
               <w:rPr>
                 <w:rFonts w:ascii="Times New Roman" w:hAnsi="Times New Roman"/>
                 <w:b/>
+                <w:sz w:val="22"/>
+                <w:szCs w:val="22"/>
               </w:rPr>
               <w:t>16 x 16</w:t>
             </w:r>
@@ -940,12 +1245,16 @@
               <w:rPr>
                 <w:rFonts w:ascii="Times New Roman" w:hAnsi="Times New Roman"/>
                 <w:b/>
+                <w:sz w:val="22"/>
+                <w:szCs w:val="22"/>
               </w:rPr>
             </w:pPr>
             <w:r>
               <w:rPr>
                 <w:rFonts w:ascii="Times New Roman" w:hAnsi="Times New Roman"/>
                 <w:b/>
+                <w:sz w:val="22"/>
+                <w:szCs w:val="22"/>
               </w:rPr>
               <w:t>Nodal</w:t>
             </w:r>
@@ -969,17 +1278,23 @@
               <w:jc w:val="center"/>
               <w:rPr>
                 <w:rFonts w:ascii="Times New Roman" w:hAnsi="Times New Roman"/>
+                <w:sz w:val="22"/>
+                <w:szCs w:val="22"/>
               </w:rPr>
             </w:pPr>
             <w:r>
               <w:rPr>
                 <w:rFonts w:ascii="Times New Roman" w:hAnsi="Times New Roman"/>
+                <w:sz w:val="22"/>
+                <w:szCs w:val="22"/>
               </w:rPr>
               <w:t>1.000 10</w:t>
             </w:r>
             <w:r>
               <w:rPr>
                 <w:rFonts w:ascii="Times New Roman" w:hAnsi="Times New Roman"/>
+                <w:sz w:val="22"/>
+                <w:szCs w:val="22"/>
                 <w:vertAlign w:val="superscript"/>
               </w:rPr>
               <w:t>-1</w:t>
@@ -1004,17 +1319,23 @@
               <w:jc w:val="center"/>
               <w:rPr>
                 <w:rFonts w:ascii="Times New Roman" w:hAnsi="Times New Roman"/>
+                <w:sz w:val="22"/>
+                <w:szCs w:val="22"/>
               </w:rPr>
             </w:pPr>
             <w:r>
               <w:rPr>
                 <w:rFonts w:ascii="Times New Roman" w:hAnsi="Times New Roman"/>
+                <w:sz w:val="22"/>
+                <w:szCs w:val="22"/>
               </w:rPr>
               <w:t>2.500 10</w:t>
             </w:r>
             <w:r>
               <w:rPr>
                 <w:rFonts w:ascii="Times New Roman" w:hAnsi="Times New Roman"/>
+                <w:sz w:val="22"/>
+                <w:szCs w:val="22"/>
                 <w:vertAlign w:val="superscript"/>
               </w:rPr>
               <w:t>-2</w:t>
@@ -1043,12 +1364,16 @@
               <w:rPr>
                 <w:rFonts w:ascii="Times New Roman" w:hAnsi="Times New Roman"/>
                 <w:b/>
+                <w:sz w:val="22"/>
+                <w:szCs w:val="22"/>
               </w:rPr>
             </w:pPr>
             <w:r>
               <w:rPr>
                 <w:rFonts w:ascii="Times New Roman" w:hAnsi="Times New Roman"/>
                 <w:b/>
+                <w:sz w:val="22"/>
+                <w:szCs w:val="22"/>
               </w:rPr>
               <w:t>Characteristic</w:t>
             </w:r>
@@ -1071,17 +1396,23 @@
               <w:jc w:val="center"/>
               <w:rPr>
                 <w:rFonts w:ascii="Times New Roman" w:hAnsi="Times New Roman"/>
+                <w:sz w:val="22"/>
+                <w:szCs w:val="22"/>
               </w:rPr>
             </w:pPr>
             <w:r>
               <w:rPr>
                 <w:rFonts w:ascii="Times New Roman" w:hAnsi="Times New Roman"/>
+                <w:sz w:val="22"/>
+                <w:szCs w:val="22"/>
               </w:rPr>
               <w:t>1.000 10</w:t>
             </w:r>
             <w:r>
               <w:rPr>
                 <w:rFonts w:ascii="Times New Roman" w:hAnsi="Times New Roman"/>
+                <w:sz w:val="22"/>
+                <w:szCs w:val="22"/>
                 <w:vertAlign w:val="superscript"/>
               </w:rPr>
               <w:t>-1</w:t>
@@ -1105,17 +1436,23 @@
               <w:jc w:val="center"/>
               <w:rPr>
                 <w:rFonts w:ascii="Times New Roman" w:hAnsi="Times New Roman"/>
+                <w:sz w:val="22"/>
+                <w:szCs w:val="22"/>
               </w:rPr>
             </w:pPr>
             <w:r>
               <w:rPr>
                 <w:rFonts w:ascii="Times New Roman" w:hAnsi="Times New Roman"/>
+                <w:sz w:val="22"/>
+                <w:szCs w:val="22"/>
               </w:rPr>
               <w:t>2.500 10</w:t>
             </w:r>
             <w:r>
               <w:rPr>
                 <w:rFonts w:ascii="Times New Roman" w:hAnsi="Times New Roman"/>
+                <w:sz w:val="22"/>
+                <w:szCs w:val="22"/>
                 <w:vertAlign w:val="superscript"/>
               </w:rPr>
               <w:t>-2</w:t>
@@ -1150,7 +1487,6 @@
     <w:p>
       <w:pPr>
         <w:pStyle w:val="BodyText3"/>
-        <w:jc w:val="both"/>
       </w:pPr>
       <w:r>
         <w:t>Present your summary and conclusions here.</w:t>
@@ -1159,7 +1495,6 @@
     <w:p>
       <w:pPr>
         <w:pStyle w:val="BodyText3"/>
-        <w:jc w:val="both"/>
       </w:pPr>
     </w:p>
     <w:p>
@@ -1178,13 +1513,11 @@
     <w:p>
       <w:pPr>
         <w:pStyle w:val="BodyText3"/>
-        <w:jc w:val="both"/>
       </w:pPr>
     </w:p>
     <w:p>
       <w:pPr>
         <w:pStyle w:val="BodyText3"/>
-        <w:jc w:val="both"/>
       </w:pPr>
       <w:r>
         <w:t xml:space="preserve">This template was adapted from the template for PHYSOR 2002 posted on the Internet.  Acknowledge the help of colleagues, and sources of funding, if you wish. </w:t>
@@ -1193,7 +1526,6 @@
     <w:p>
       <w:pPr>
         <w:pStyle w:val="BodyText3"/>
-        <w:jc w:val="both"/>
       </w:pPr>
     </w:p>
     <w:p>
@@ -1212,7 +1544,6 @@
     <w:p>
       <w:pPr>
         <w:pStyle w:val="BodyText3"/>
-        <w:jc w:val="both"/>
       </w:pPr>
     </w:p>
     <w:p>
@@ -1222,7 +1553,6 @@
           <w:ilvl w:val="0"/>
           <w:numId w:val="6"/>
         </w:numPr>
-        <w:jc w:val="both"/>
       </w:pPr>
       <w:r>
         <w:t xml:space="preserve">B. AUTHOR, “Title of paper,” </w:t>
@@ -1251,8 +1581,6 @@
     <w:p>
       <w:pPr>
         <w:pStyle w:val="BodyText3"/>
-        <w:ind w:left="360"/>
-        <w:jc w:val="both"/>
       </w:pPr>
     </w:p>
     <w:p>
@@ -1262,7 +1590,6 @@
           <w:ilvl w:val="0"/>
           <w:numId w:val="6"/>
         </w:numPr>
-        <w:jc w:val="both"/>
       </w:pPr>
       <w:r>
         <w:t xml:space="preserve">J. E. HOOGENBOOM and W. R. MARTIN, “A Proposal for a Benchmark to Monitor the Performance of Detailed Monte Carlo Calculation of Power Densities in a Full Size Reactor Core,” </w:t>
@@ -1280,7 +1607,6 @@
     <w:p>
       <w:pPr>
         <w:pStyle w:val="BodyText3"/>
-        <w:jc w:val="both"/>
       </w:pPr>
     </w:p>
     <w:p>
@@ -1290,7 +1616,6 @@
           <w:ilvl w:val="0"/>
           <w:numId w:val="6"/>
         </w:numPr>
-        <w:jc w:val="both"/>
       </w:pPr>
       <w:r>
         <w:t xml:space="preserve">G. I. BELL and S. GLASSTONE, </w:t>
@@ -1316,7 +1641,6 @@
     <w:p>
       <w:pPr>
         <w:pStyle w:val="BodyText3"/>
-        <w:jc w:val="both"/>
       </w:pPr>
     </w:p>
     <w:p>
@@ -1326,7 +1650,6 @@
           <w:ilvl w:val="0"/>
           <w:numId w:val="6"/>
         </w:numPr>
-        <w:jc w:val="both"/>
       </w:pPr>
       <w:r>
         <w:t>X-5 Monte Carlo Team, “MCNP - A General Monte Carlo N-Particle Transport Code, Version 5,” LA-UR-03-1987, Los Alamos National Laboratory (2005).</w:t>
@@ -1355,6 +1678,7 @@
         <w:separator/>
       </w:r>
     </w:p>
+    <w:p/>
   </w:endnote>
   <w:endnote w:type="continuationSeparator" w:id="0">
     <w:p>
@@ -1362,13 +1686,13 @@
         <w:continuationSeparator/>
       </w:r>
     </w:p>
+    <w:p/>
   </w:endnote>
 </w:endnotes>
 </file>
 
 <file path=word/footer1.xml><?xml version="1.0" encoding="utf-8"?>
 <w:ftr xmlns:wpc="http://schemas.microsoft.com/office/word/2010/wordprocessingCanvas" xmlns:mc="http://schemas.openxmlformats.org/markup-compatibility/2006" xmlns:o="urn:schemas-microsoft-com:office:office" xmlns:r="http://schemas.openxmlformats.org/officeDocument/2006/relationships" xmlns:m="http://schemas.openxmlformats.org/officeDocument/2006/math" xmlns:v="urn:schemas-microsoft-com:vml" xmlns:wp14="http://schemas.microsoft.com/office/word/2010/wordprocessingDrawing" xmlns:wp="http://schemas.openxmlformats.org/drawingml/2006/wordprocessingDrawing" xmlns:w10="urn:schemas-microsoft-com:office:word" xmlns:w="http://schemas.openxmlformats.org/wordprocessingml/2006/main" xmlns:w14="http://schemas.microsoft.com/office/word/2010/wordml" xmlns:wpg="http://schemas.microsoft.com/office/word/2010/wordprocessingGroup" xmlns:wpi="http://schemas.microsoft.com/office/word/2010/wordprocessingInk" xmlns:wne="http://schemas.microsoft.com/office/word/2006/wordml" xmlns:wps="http://schemas.microsoft.com/office/word/2010/wordprocessingShape" mc:Ignorable="w14 wp14">
-  <w:p/>
   <w:tbl>
     <w:tblPr>
       <w:tblW w:w="0" w:type="auto"/>
@@ -1392,12 +1716,14 @@
           <w:pPr>
             <w:pStyle w:val="Header"/>
             <w:rPr>
-              <w:sz w:val="20"/>
+              <w:sz w:val="16"/>
+              <w:szCs w:val="16"/>
             </w:rPr>
           </w:pPr>
           <w:r>
             <w:rPr>
-              <w:sz w:val="20"/>
+              <w:sz w:val="16"/>
+              <w:szCs w:val="16"/>
             </w:rPr>
             <w:t xml:space="preserve">American Nuclear Society 2013 Student Conference – Massachusetts Institute of Technology </w:t>
           </w:r>
@@ -1406,12 +1732,14 @@
           <w:pPr>
             <w:pStyle w:val="Footer"/>
             <w:rPr>
-              <w:sz w:val="20"/>
+              <w:sz w:val="16"/>
+              <w:szCs w:val="16"/>
             </w:rPr>
           </w:pPr>
           <w:r>
             <w:rPr>
-              <w:sz w:val="20"/>
+              <w:sz w:val="16"/>
+              <w:szCs w:val="16"/>
             </w:rPr>
             <w:t>Boston, Massachusetts, USA, April 4-6, 2013</w:t>
           </w:r>
@@ -1568,6 +1896,7 @@
         <w:separator/>
       </w:r>
     </w:p>
+    <w:p/>
   </w:footnote>
   <w:footnote w:type="continuationSeparator" w:id="0">
     <w:p>
@@ -1575,6 +1904,7 @@
         <w:continuationSeparator/>
       </w:r>
     </w:p>
+    <w:p/>
   </w:footnote>
   <w:footnote w:id="1">
     <w:p>
@@ -1660,13 +1990,15 @@
       <w:pStyle w:val="Header"/>
       <w:rPr>
         <w:i/>
-        <w:sz w:val="20"/>
+        <w:sz w:val="16"/>
+        <w:szCs w:val="16"/>
       </w:rPr>
     </w:pPr>
     <w:r>
       <w:rPr>
         <w:i/>
-        <w:sz w:val="20"/>
+        <w:sz w:val="16"/>
+        <w:szCs w:val="16"/>
       </w:rPr>
       <w:t xml:space="preserve">American Nuclear Society 2013 Student Conference – Massachusetts Institute of Technology </w:t>
     </w:r>
@@ -1674,18 +2006,17 @@
   <w:p>
     <w:pPr>
       <w:pStyle w:val="Header"/>
+      <w:rPr>
+        <w:sz w:val="16"/>
+        <w:szCs w:val="16"/>
+      </w:rPr>
     </w:pPr>
     <w:r>
       <w:rPr>
-        <w:sz w:val="20"/>
+        <w:sz w:val="16"/>
+        <w:szCs w:val="16"/>
       </w:rPr>
-      <w:t xml:space="preserve">Boston, Massachusetts, USA, April 4-6, 2013, </w:t>
-    </w:r>
-    <w:r>
-      <w:rPr>
-        <w:sz w:val="20"/>
-      </w:rPr>
-      <w:t>on CD-ROM, American Nuclear Society, LaGrange Park, IL (2013)</w:t>
+      <w:t>Boston, Massachusetts, USA, April 4-6, 2013, on CD-ROM, American Nuclear Society, LaGrange Park, IL (2013)</w:t>
     </w:r>
   </w:p>
 </w:hdr>
@@ -2228,7 +2559,7 @@
   <w:abstractNum w:abstractNumId="6">
     <w:nsid w:val="738D37B8"/>
     <w:multiLevelType w:val="multilevel"/>
-    <w:tmpl w:val="87764E6E"/>
+    <w:tmpl w:val="E904C6C8"/>
     <w:lvl w:ilvl="0">
       <w:start w:val="1"/>
       <w:numFmt w:val="decimal"/>
@@ -2658,7 +2989,7 @@
     <w:basedOn w:val="Normal"/>
     <w:next w:val="Normal"/>
     <w:qFormat/>
-    <w:rsid w:val="00AC48AE"/>
+    <w:rsid w:val="0046232C"/>
     <w:pPr>
       <w:keepNext/>
       <w:widowControl w:val="0"/>
@@ -2673,7 +3004,8 @@
       <w:bCs/>
       <w:snapToGrid w:val="0"/>
       <w:kern w:val="32"/>
-      <w:szCs w:val="32"/>
+      <w:sz w:val="22"/>
+      <w:szCs w:val="22"/>
     </w:rPr>
   </w:style>
   <w:style w:type="paragraph" w:styleId="Heading2">
@@ -2681,7 +3013,7 @@
     <w:basedOn w:val="Normal"/>
     <w:next w:val="Normal"/>
     <w:qFormat/>
-    <w:rsid w:val="006E6778"/>
+    <w:rsid w:val="0046232C"/>
     <w:pPr>
       <w:keepNext/>
       <w:widowControl w:val="0"/>
@@ -2698,7 +3030,8 @@
       <w:bCs/>
       <w:iCs/>
       <w:snapToGrid w:val="0"/>
-      <w:szCs w:val="28"/>
+      <w:sz w:val="22"/>
+      <w:szCs w:val="22"/>
     </w:rPr>
   </w:style>
   <w:style w:type="paragraph" w:styleId="Heading3">
@@ -2890,7 +3223,6 @@
   <w:style w:type="character" w:default="1" w:styleId="DefaultParagraphFont">
     <w:name w:val="Default Paragraph Font"/>
     <w:uiPriority w:val="1"/>
-    <w:semiHidden/>
     <w:unhideWhenUsed/>
   </w:style>
   <w:style w:type="table" w:default="1" w:styleId="TableNormal">
@@ -3035,17 +3367,19 @@
   <w:style w:type="paragraph" w:styleId="BodyText3">
     <w:name w:val="Body Text 3"/>
     <w:basedOn w:val="Normal"/>
-    <w:rsid w:val="004F31E9"/>
+    <w:rsid w:val="0046232C"/>
     <w:pPr>
       <w:wordWrap w:val="0"/>
       <w:overflowPunct/>
       <w:adjustRightInd/>
+      <w:jc w:val="both"/>
       <w:textAlignment w:val="auto"/>
     </w:pPr>
     <w:rPr>
       <w:rFonts w:eastAsia="Batang"/>
       <w:kern w:val="2"/>
-      <w:szCs w:val="24"/>
+      <w:sz w:val="22"/>
+      <w:szCs w:val="22"/>
       <w:lang w:eastAsia="ko-KR"/>
     </w:rPr>
   </w:style>
@@ -3401,7 +3735,7 @@
     <w:basedOn w:val="Normal"/>
     <w:next w:val="Normal"/>
     <w:qFormat/>
-    <w:rsid w:val="00AC48AE"/>
+    <w:rsid w:val="0046232C"/>
     <w:pPr>
       <w:keepNext/>
       <w:widowControl w:val="0"/>
@@ -3416,7 +3750,8 @@
       <w:bCs/>
       <w:snapToGrid w:val="0"/>
       <w:kern w:val="32"/>
-      <w:szCs w:val="32"/>
+      <w:sz w:val="22"/>
+      <w:szCs w:val="22"/>
     </w:rPr>
   </w:style>
   <w:style w:type="paragraph" w:styleId="Heading2">
@@ -3424,7 +3759,7 @@
     <w:basedOn w:val="Normal"/>
     <w:next w:val="Normal"/>
     <w:qFormat/>
-    <w:rsid w:val="006E6778"/>
+    <w:rsid w:val="0046232C"/>
     <w:pPr>
       <w:keepNext/>
       <w:widowControl w:val="0"/>
@@ -3441,7 +3776,8 @@
       <w:bCs/>
       <w:iCs/>
       <w:snapToGrid w:val="0"/>
-      <w:szCs w:val="28"/>
+      <w:sz w:val="22"/>
+      <w:szCs w:val="22"/>
     </w:rPr>
   </w:style>
   <w:style w:type="paragraph" w:styleId="Heading3">
@@ -3633,7 +3969,6 @@
   <w:style w:type="character" w:default="1" w:styleId="DefaultParagraphFont">
     <w:name w:val="Default Paragraph Font"/>
     <w:uiPriority w:val="1"/>
-    <w:semiHidden/>
     <w:unhideWhenUsed/>
   </w:style>
   <w:style w:type="table" w:default="1" w:styleId="TableNormal">
@@ -3778,17 +4113,19 @@
   <w:style w:type="paragraph" w:styleId="BodyText3">
     <w:name w:val="Body Text 3"/>
     <w:basedOn w:val="Normal"/>
-    <w:rsid w:val="004F31E9"/>
+    <w:rsid w:val="0046232C"/>
     <w:pPr>
       <w:wordWrap w:val="0"/>
       <w:overflowPunct/>
       <w:adjustRightInd/>
+      <w:jc w:val="both"/>
       <w:textAlignment w:val="auto"/>
     </w:pPr>
     <w:rPr>
       <w:rFonts w:eastAsia="Batang"/>
       <w:kern w:val="2"/>
-      <w:szCs w:val="24"/>
+      <w:sz w:val="22"/>
+      <w:szCs w:val="22"/>
       <w:lang w:eastAsia="ko-KR"/>
     </w:rPr>
   </w:style>
@@ -4270,7 +4607,7 @@
 </file>
 
 <file path=customXml/itemProps1.xml><?xml version="1.0" encoding="utf-8"?>
-<ds:datastoreItem xmlns:ds="http://schemas.openxmlformats.org/officeDocument/2006/customXml" ds:itemID="{338F8E22-AE49-464F-ADA7-3FDFCE6BBE21}">
+<ds:datastoreItem xmlns:ds="http://schemas.openxmlformats.org/officeDocument/2006/customXml" ds:itemID="{2A12FC66-FBEC-4655-A8E3-8C93A562020C}">
   <ds:schemaRefs>
     <ds:schemaRef ds:uri="http://schemas.openxmlformats.org/officeDocument/2006/bibliography"/>
   </ds:schemaRefs>

</xml_diff>

<commit_message>
changed font size instructions in text
</commit_message>
<xml_diff>
--- a/template/MIT2013_MSWORD_template.docx
+++ b/template/MIT2013_MSWORD_template.docx
@@ -6,6 +6,8 @@
       <w:pPr>
         <w:pStyle w:val="Title"/>
       </w:pPr>
+      <w:bookmarkStart w:id="0" w:name="_GoBack"/>
+      <w:bookmarkEnd w:id="0"/>
       <w:r>
         <w:rPr>
           <w:rFonts w:hint="eastAsia"/>
@@ -226,7 +228,13 @@
         <w:pStyle w:val="BodyText3"/>
       </w:pPr>
       <w:r>
-        <w:t>Paper starts here with two blank lines before first section title.  Use 8.5 x 11 paper size, with 1" margins on all sides. Double-space before and after each subsequent section’s title.  Section titles have style “Heading 1”, are 12 point font, must be all uppercase and centered, and must be numbered in Arabic numerals as shown above.  Introduce the topic of your work in this section.</w:t>
+        <w:t>Paper starts here with two blank lines before first section title.  Use 8.5 x 11 paper size, with 1" margins on all sides. Double-space before and after each subsequent section’s title.  Section title</w:t>
+      </w:r>
+      <w:r>
+        <w:t>s have style “Heading 1”, are 11</w:t>
+      </w:r>
+      <w:r>
+        <w:t xml:space="preserve"> point font, must be all uppercase and centered, and must be numbered in Arabic numerals as shown above.  Introduce the topic of your work in this section.</w:t>
       </w:r>
     </w:p>
     <w:p>
@@ -410,7 +418,7 @@
           <v:shape id="_x0000_i1025" type="#_x0000_t75" style="width:159pt;height:28.3pt" o:ole="" fillcolor="window">
             <v:imagedata r:id="rId14" o:title=""/>
           </v:shape>
-          <o:OLEObject Type="Embed" ProgID="Equation.COEE2" ShapeID="_x0000_i1025" DrawAspect="Content" ObjectID="_1416227035" r:id="rId15"/>
+          <o:OLEObject Type="Embed" ProgID="Equation.COEE2" ShapeID="_x0000_i1025" DrawAspect="Content" ObjectID="_1416227293" r:id="rId15"/>
         </w:object>
       </w:r>
       <w:r>
@@ -490,6 +498,7 @@
       <w:r>
         <w:rPr>
           <w:noProof/>
+          <w:lang w:eastAsia="en-US"/>
         </w:rPr>
         <mc:AlternateContent>
           <mc:Choice Requires="wpg">
@@ -594,19 +603,11 @@
                                 <w:pStyle w:val="Caption"/>
                                 <w:jc w:val="center"/>
                               </w:pPr>
-                              <w:proofErr w:type="gramStart"/>
                               <w:r>
                                 <w:rPr>
                                   <w:sz w:val="24"/>
                                 </w:rPr>
-                                <w:t>Figure 1.</w:t>
-                              </w:r>
-                              <w:proofErr w:type="gramEnd"/>
-                              <w:r>
-                                <w:rPr>
-                                  <w:sz w:val="24"/>
-                                </w:rPr>
-                                <w:t xml:space="preserve">  Sample figure</w:t>
+                                <w:t>Figure 1.  Sample figure</w:t>
                               </w:r>
                             </w:p>
                           </w:txbxContent>
@@ -717,333 +718,18 @@
         <w:pStyle w:val="BodyText3"/>
       </w:pPr>
       <w:r>
-        <w:t xml:space="preserve">This is just </w:t>
-      </w:r>
-      <w:proofErr w:type="gramStart"/>
-      <w:r>
-        <w:t>fill</w:t>
-      </w:r>
-      <w:proofErr w:type="gramEnd"/>
-      <w:r>
-        <w:t xml:space="preserve"> in text. </w:t>
-      </w:r>
-      <w:r>
-        <w:t xml:space="preserve">This is just </w:t>
-      </w:r>
-      <w:proofErr w:type="gramStart"/>
-      <w:r>
-        <w:t>fill</w:t>
-      </w:r>
-      <w:proofErr w:type="gramEnd"/>
-      <w:r>
-        <w:t xml:space="preserve"> in text.</w:t>
+        <w:t>This is just fill in text. This is just fill in text. This is just fill in text. This is just fill in text. This is just fill in text. This is just fill in text. This is just fill in text. This is just fill in text. This is just fill in text. This is just fill in text. This is just fill in text. This is just fill in text.</w:t>
       </w:r>
       <w:r>
         <w:t xml:space="preserve"> </w:t>
       </w:r>
       <w:r>
-        <w:t xml:space="preserve">This is just </w:t>
-      </w:r>
-      <w:proofErr w:type="gramStart"/>
-      <w:r>
-        <w:t>fill</w:t>
-      </w:r>
-      <w:proofErr w:type="gramEnd"/>
-      <w:r>
-        <w:t xml:space="preserve"> in text.</w:t>
-      </w:r>
-      <w:r>
-        <w:t xml:space="preserve"> </w:t>
-      </w:r>
-      <w:r>
-        <w:t xml:space="preserve">This is just </w:t>
-      </w:r>
-      <w:proofErr w:type="gramStart"/>
-      <w:r>
-        <w:t>fill</w:t>
-      </w:r>
-      <w:proofErr w:type="gramEnd"/>
-      <w:r>
-        <w:t xml:space="preserve"> in text.</w:t>
-      </w:r>
-      <w:r>
-        <w:t xml:space="preserve"> </w:t>
-      </w:r>
-      <w:r>
-        <w:t xml:space="preserve">This is just </w:t>
-      </w:r>
-      <w:proofErr w:type="gramStart"/>
-      <w:r>
-        <w:t>fill</w:t>
-      </w:r>
-      <w:proofErr w:type="gramEnd"/>
-      <w:r>
-        <w:t xml:space="preserve"> in text.</w:t>
-      </w:r>
-      <w:r>
-        <w:t xml:space="preserve"> </w:t>
-      </w:r>
-      <w:r>
-        <w:t xml:space="preserve">This is just </w:t>
-      </w:r>
-      <w:proofErr w:type="gramStart"/>
-      <w:r>
-        <w:t>fill</w:t>
-      </w:r>
-      <w:proofErr w:type="gramEnd"/>
-      <w:r>
-        <w:t xml:space="preserve"> in text.</w:t>
-      </w:r>
-      <w:r>
-        <w:t xml:space="preserve"> </w:t>
-      </w:r>
-      <w:r>
-        <w:t xml:space="preserve">This is just </w:t>
-      </w:r>
-      <w:proofErr w:type="gramStart"/>
-      <w:r>
-        <w:t>fill</w:t>
-      </w:r>
-      <w:proofErr w:type="gramEnd"/>
-      <w:r>
-        <w:t xml:space="preserve"> in text.</w:t>
-      </w:r>
-      <w:r>
-        <w:t xml:space="preserve"> </w:t>
-      </w:r>
-      <w:r>
-        <w:t xml:space="preserve">This is just </w:t>
-      </w:r>
-      <w:proofErr w:type="gramStart"/>
-      <w:r>
-        <w:t>fill</w:t>
-      </w:r>
-      <w:proofErr w:type="gramEnd"/>
-      <w:r>
-        <w:t xml:space="preserve"> in text.</w:t>
-      </w:r>
-      <w:r>
-        <w:t xml:space="preserve"> </w:t>
-      </w:r>
-      <w:r>
-        <w:t xml:space="preserve">This is just </w:t>
-      </w:r>
-      <w:proofErr w:type="gramStart"/>
-      <w:r>
-        <w:t>fill</w:t>
-      </w:r>
-      <w:proofErr w:type="gramEnd"/>
-      <w:r>
-        <w:t xml:space="preserve"> in text.</w:t>
-      </w:r>
-      <w:r>
-        <w:t xml:space="preserve"> </w:t>
-      </w:r>
-      <w:r>
-        <w:t xml:space="preserve">This is just </w:t>
-      </w:r>
-      <w:proofErr w:type="gramStart"/>
-      <w:r>
-        <w:t>fill</w:t>
-      </w:r>
-      <w:proofErr w:type="gramEnd"/>
-      <w:r>
-        <w:t xml:space="preserve"> in text.</w:t>
-      </w:r>
-      <w:r>
-        <w:t xml:space="preserve"> </w:t>
-      </w:r>
-      <w:r>
-        <w:t xml:space="preserve">This is just </w:t>
-      </w:r>
-      <w:proofErr w:type="gramStart"/>
-      <w:r>
-        <w:t>fill</w:t>
-      </w:r>
-      <w:proofErr w:type="gramEnd"/>
-      <w:r>
-        <w:t xml:space="preserve"> in text.</w:t>
-      </w:r>
-      <w:r>
-        <w:t xml:space="preserve"> </w:t>
-      </w:r>
-      <w:r>
-        <w:t xml:space="preserve">This is just </w:t>
-      </w:r>
-      <w:proofErr w:type="gramStart"/>
-      <w:r>
-        <w:t>fill</w:t>
-      </w:r>
-      <w:proofErr w:type="gramEnd"/>
-      <w:r>
-        <w:t xml:space="preserve"> in text.</w:t>
-      </w:r>
-      <w:r>
-        <w:t xml:space="preserve"> </w:t>
-      </w:r>
-      <w:r>
-        <w:t xml:space="preserve">This is just </w:t>
-      </w:r>
-      <w:proofErr w:type="gramStart"/>
-      <w:r>
-        <w:t>fill</w:t>
-      </w:r>
-      <w:proofErr w:type="gramEnd"/>
-      <w:r>
-        <w:t xml:space="preserve"> in text.</w:t>
-      </w:r>
-      <w:r>
-        <w:t xml:space="preserve"> </w:t>
-      </w:r>
-      <w:r>
-        <w:t xml:space="preserve">This is just </w:t>
-      </w:r>
-      <w:proofErr w:type="gramStart"/>
-      <w:r>
-        <w:t>fill</w:t>
-      </w:r>
-      <w:proofErr w:type="gramEnd"/>
-      <w:r>
-        <w:t xml:space="preserve"> in text.</w:t>
-      </w:r>
-      <w:r>
-        <w:t xml:space="preserve"> </w:t>
-      </w:r>
-      <w:r>
-        <w:t xml:space="preserve">This is just </w:t>
-      </w:r>
-      <w:proofErr w:type="gramStart"/>
-      <w:r>
-        <w:t>fill</w:t>
-      </w:r>
-      <w:proofErr w:type="gramEnd"/>
-      <w:r>
-        <w:t xml:space="preserve"> in text.</w:t>
-      </w:r>
-      <w:r>
-        <w:t xml:space="preserve"> </w:t>
-      </w:r>
-      <w:r>
-        <w:t xml:space="preserve">This is just </w:t>
-      </w:r>
-      <w:proofErr w:type="gramStart"/>
-      <w:r>
-        <w:t>fill</w:t>
-      </w:r>
-      <w:proofErr w:type="gramEnd"/>
-      <w:r>
-        <w:t xml:space="preserve"> in text.</w:t>
-      </w:r>
-      <w:r>
-        <w:t xml:space="preserve"> </w:t>
-      </w:r>
-      <w:r>
-        <w:t xml:space="preserve">This is just </w:t>
-      </w:r>
-      <w:proofErr w:type="gramStart"/>
-      <w:r>
-        <w:t>fill</w:t>
-      </w:r>
-      <w:proofErr w:type="gramEnd"/>
-      <w:r>
-        <w:t xml:space="preserve"> in text.</w:t>
-      </w:r>
-      <w:r>
-        <w:t xml:space="preserve"> </w:t>
-      </w:r>
-      <w:r>
-        <w:t xml:space="preserve">This is just </w:t>
-      </w:r>
-      <w:proofErr w:type="gramStart"/>
-      <w:r>
-        <w:t>fill</w:t>
-      </w:r>
-      <w:proofErr w:type="gramEnd"/>
-      <w:r>
-        <w:t xml:space="preserve"> in text.</w:t>
-      </w:r>
-      <w:r>
-        <w:t xml:space="preserve"> </w:t>
-      </w:r>
-      <w:r>
-        <w:t xml:space="preserve">This is just </w:t>
-      </w:r>
-      <w:proofErr w:type="gramStart"/>
-      <w:r>
-        <w:t>fill</w:t>
-      </w:r>
-      <w:proofErr w:type="gramEnd"/>
-      <w:r>
-        <w:t xml:space="preserve"> in text.</w:t>
-      </w:r>
-      <w:r>
-        <w:t xml:space="preserve"> </w:t>
-      </w:r>
-      <w:r>
-        <w:t xml:space="preserve">This is just </w:t>
-      </w:r>
-      <w:proofErr w:type="gramStart"/>
-      <w:r>
-        <w:t>fill</w:t>
-      </w:r>
-      <w:proofErr w:type="gramEnd"/>
-      <w:r>
-        <w:t xml:space="preserve"> in text.</w:t>
-      </w:r>
-      <w:r>
-        <w:t xml:space="preserve"> </w:t>
-      </w:r>
-      <w:r>
-        <w:t xml:space="preserve">This </w:t>
+        <w:t xml:space="preserve">This is just fill in text. This is just fill in text. This is just fill in text. This is just fill in text. This is just fill in text. This is just fill in text. This is just fill in text. This is just fill in text. This </w:t>
       </w:r>
       <w:r>
         <w:lastRenderedPageBreak/>
-        <w:t xml:space="preserve">is just </w:t>
-      </w:r>
-      <w:proofErr w:type="gramStart"/>
-      <w:r>
-        <w:t>fill</w:t>
-      </w:r>
-      <w:proofErr w:type="gramEnd"/>
-      <w:r>
-        <w:t xml:space="preserve"> in text.</w:t>
-      </w:r>
-      <w:r>
-        <w:t xml:space="preserve"> </w:t>
-      </w:r>
-      <w:r>
-        <w:t xml:space="preserve">This is just </w:t>
-      </w:r>
-      <w:proofErr w:type="gramStart"/>
-      <w:r>
-        <w:t>fill</w:t>
-      </w:r>
-      <w:proofErr w:type="gramEnd"/>
-      <w:r>
-        <w:t xml:space="preserve"> in text.</w:t>
-      </w:r>
-      <w:r>
-        <w:t xml:space="preserve"> </w:t>
-      </w:r>
-      <w:r>
-        <w:t xml:space="preserve">This is just </w:t>
-      </w:r>
-      <w:proofErr w:type="gramStart"/>
-      <w:r>
-        <w:t>fill</w:t>
-      </w:r>
-      <w:proofErr w:type="gramEnd"/>
-      <w:r>
-        <w:t xml:space="preserve"> in text.</w:t>
-      </w:r>
-      <w:r>
-        <w:t xml:space="preserve"> </w:t>
-      </w:r>
-      <w:r>
-        <w:t>This is just fill in text.</w:t>
-      </w:r>
-      <w:bookmarkStart w:id="0" w:name="_GoBack"/>
-      <w:bookmarkEnd w:id="0"/>
+        <w:t>is just fill in text. This is just fill in text. This is just fill in text. This is just fill in text.</w:t>
+      </w:r>
     </w:p>
     <w:p>
       <w:pPr>
@@ -3223,6 +2909,7 @@
   <w:style w:type="character" w:default="1" w:styleId="DefaultParagraphFont">
     <w:name w:val="Default Paragraph Font"/>
     <w:uiPriority w:val="1"/>
+    <w:semiHidden/>
     <w:unhideWhenUsed/>
   </w:style>
   <w:style w:type="table" w:default="1" w:styleId="TableNormal">
@@ -3969,6 +3656,7 @@
   <w:style w:type="character" w:default="1" w:styleId="DefaultParagraphFont">
     <w:name w:val="Default Paragraph Font"/>
     <w:uiPriority w:val="1"/>
+    <w:semiHidden/>
     <w:unhideWhenUsed/>
   </w:style>
   <w:style w:type="table" w:default="1" w:styleId="TableNormal">
@@ -4607,7 +4295,7 @@
 </file>
 
 <file path=customXml/itemProps1.xml><?xml version="1.0" encoding="utf-8"?>
-<ds:datastoreItem xmlns:ds="http://schemas.openxmlformats.org/officeDocument/2006/customXml" ds:itemID="{2A12FC66-FBEC-4655-A8E3-8C93A562020C}">
+<ds:datastoreItem xmlns:ds="http://schemas.openxmlformats.org/officeDocument/2006/customXml" ds:itemID="{2D283D07-D4F0-4F0E-9567-CC2E6ECF948D}">
   <ds:schemaRefs>
     <ds:schemaRef ds:uri="http://schemas.openxmlformats.org/officeDocument/2006/bibliography"/>
   </ds:schemaRefs>

</xml_diff>

<commit_message>
changed 1-2 pages to 2-3 pages for abstracts
</commit_message>
<xml_diff>
--- a/template/MIT2013_MSWORD_template.docx
+++ b/template/MIT2013_MSWORD_template.docx
@@ -6,8 +6,6 @@
       <w:pPr>
         <w:pStyle w:val="Title"/>
       </w:pPr>
-      <w:bookmarkStart w:id="0" w:name="_GoBack"/>
-      <w:bookmarkEnd w:id="0"/>
       <w:r>
         <w:rPr>
           <w:rFonts w:hint="eastAsia"/>
@@ -288,7 +286,15 @@
       </w:r>
       <w:r>
         <w:lastRenderedPageBreak/>
-        <w:t>into PDF.  Final PDF file size should be no more than 10 MB.  Recommended paper length is 1-2 pages</w:t>
+        <w:t>into PDF.  Final PDF file size should be no more than 10 MB</w:t>
+      </w:r>
+      <w:r>
+        <w:t xml:space="preserve">.  Recommended paper length is 2-3 </w:t>
+      </w:r>
+      <w:bookmarkStart w:id="0" w:name="_GoBack"/>
+      <w:bookmarkEnd w:id="0"/>
+      <w:r>
+        <w:t>pages</w:t>
       </w:r>
       <w:r>
         <w:t xml:space="preserve"> (3-5 pages for best papers track)</w:t>
@@ -418,7 +424,7 @@
           <v:shape id="_x0000_i1025" type="#_x0000_t75" style="width:159pt;height:28.3pt" o:ole="" fillcolor="window">
             <v:imagedata r:id="rId14" o:title=""/>
           </v:shape>
-          <o:OLEObject Type="Embed" ProgID="Equation.COEE2" ShapeID="_x0000_i1025" DrawAspect="Content" ObjectID="_1416227293" r:id="rId15"/>
+          <o:OLEObject Type="Embed" ProgID="Equation.COEE2" ShapeID="_x0000_i1025" DrawAspect="Content" ObjectID="_1416234017" r:id="rId15"/>
         </w:object>
       </w:r>
       <w:r>
@@ -603,11 +609,19 @@
                                 <w:pStyle w:val="Caption"/>
                                 <w:jc w:val="center"/>
                               </w:pPr>
+                              <w:proofErr w:type="gramStart"/>
                               <w:r>
                                 <w:rPr>
                                   <w:sz w:val="24"/>
                                 </w:rPr>
-                                <w:t>Figure 1.  Sample figure</w:t>
+                                <w:t>Figure 1.</w:t>
+                              </w:r>
+                              <w:proofErr w:type="gramEnd"/>
+                              <w:r>
+                                <w:rPr>
+                                  <w:sz w:val="24"/>
+                                </w:rPr>
+                                <w:t xml:space="preserve">  Sample figure</w:t>
                               </w:r>
                             </w:p>
                           </w:txbxContent>
@@ -718,17 +732,209 @@
         <w:pStyle w:val="BodyText3"/>
       </w:pPr>
       <w:r>
-        <w:t>This is just fill in text. This is just fill in text. This is just fill in text. This is just fill in text. This is just fill in text. This is just fill in text. This is just fill in text. This is just fill in text. This is just fill in text. This is just fill in text. This is just fill in text. This is just fill in text.</w:t>
+        <w:t xml:space="preserve">This is just </w:t>
+      </w:r>
+      <w:proofErr w:type="gramStart"/>
+      <w:r>
+        <w:t>fill</w:t>
+      </w:r>
+      <w:proofErr w:type="gramEnd"/>
+      <w:r>
+        <w:t xml:space="preserve"> in text. This is just </w:t>
+      </w:r>
+      <w:proofErr w:type="gramStart"/>
+      <w:r>
+        <w:t>fill</w:t>
+      </w:r>
+      <w:proofErr w:type="gramEnd"/>
+      <w:r>
+        <w:t xml:space="preserve"> in text. This is just </w:t>
+      </w:r>
+      <w:proofErr w:type="gramStart"/>
+      <w:r>
+        <w:t>fill</w:t>
+      </w:r>
+      <w:proofErr w:type="gramEnd"/>
+      <w:r>
+        <w:t xml:space="preserve"> in text. This is just </w:t>
+      </w:r>
+      <w:proofErr w:type="gramStart"/>
+      <w:r>
+        <w:t>fill</w:t>
+      </w:r>
+      <w:proofErr w:type="gramEnd"/>
+      <w:r>
+        <w:t xml:space="preserve"> in text. This is just </w:t>
+      </w:r>
+      <w:proofErr w:type="gramStart"/>
+      <w:r>
+        <w:t>fill</w:t>
+      </w:r>
+      <w:proofErr w:type="gramEnd"/>
+      <w:r>
+        <w:t xml:space="preserve"> in text. This is just </w:t>
+      </w:r>
+      <w:proofErr w:type="gramStart"/>
+      <w:r>
+        <w:t>fill</w:t>
+      </w:r>
+      <w:proofErr w:type="gramEnd"/>
+      <w:r>
+        <w:t xml:space="preserve"> in text. This is just </w:t>
+      </w:r>
+      <w:proofErr w:type="gramStart"/>
+      <w:r>
+        <w:t>fill</w:t>
+      </w:r>
+      <w:proofErr w:type="gramEnd"/>
+      <w:r>
+        <w:t xml:space="preserve"> in text. This is just </w:t>
+      </w:r>
+      <w:proofErr w:type="gramStart"/>
+      <w:r>
+        <w:t>fill</w:t>
+      </w:r>
+      <w:proofErr w:type="gramEnd"/>
+      <w:r>
+        <w:t xml:space="preserve"> in text. This is just </w:t>
+      </w:r>
+      <w:proofErr w:type="gramStart"/>
+      <w:r>
+        <w:t>fill</w:t>
+      </w:r>
+      <w:proofErr w:type="gramEnd"/>
+      <w:r>
+        <w:t xml:space="preserve"> in text. This is just </w:t>
+      </w:r>
+      <w:proofErr w:type="gramStart"/>
+      <w:r>
+        <w:t>fill</w:t>
+      </w:r>
+      <w:proofErr w:type="gramEnd"/>
+      <w:r>
+        <w:t xml:space="preserve"> in text. This is just </w:t>
+      </w:r>
+      <w:proofErr w:type="gramStart"/>
+      <w:r>
+        <w:t>fill</w:t>
+      </w:r>
+      <w:proofErr w:type="gramEnd"/>
+      <w:r>
+        <w:t xml:space="preserve"> in text. This is just </w:t>
+      </w:r>
+      <w:proofErr w:type="gramStart"/>
+      <w:r>
+        <w:t>fill</w:t>
+      </w:r>
+      <w:proofErr w:type="gramEnd"/>
+      <w:r>
+        <w:t xml:space="preserve"> in text.</w:t>
       </w:r>
       <w:r>
         <w:t xml:space="preserve"> </w:t>
       </w:r>
       <w:r>
-        <w:t xml:space="preserve">This is just fill in text. This is just fill in text. This is just fill in text. This is just fill in text. This is just fill in text. This is just fill in text. This is just fill in text. This is just fill in text. This </w:t>
+        <w:t xml:space="preserve">This is just </w:t>
+      </w:r>
+      <w:proofErr w:type="gramStart"/>
+      <w:r>
+        <w:t>fill</w:t>
+      </w:r>
+      <w:proofErr w:type="gramEnd"/>
+      <w:r>
+        <w:t xml:space="preserve"> in text. This is just </w:t>
+      </w:r>
+      <w:proofErr w:type="gramStart"/>
+      <w:r>
+        <w:t>fill</w:t>
+      </w:r>
+      <w:proofErr w:type="gramEnd"/>
+      <w:r>
+        <w:t xml:space="preserve"> in text. This is just </w:t>
+      </w:r>
+      <w:proofErr w:type="gramStart"/>
+      <w:r>
+        <w:t>fill</w:t>
+      </w:r>
+      <w:proofErr w:type="gramEnd"/>
+      <w:r>
+        <w:t xml:space="preserve"> in text. This is just </w:t>
+      </w:r>
+      <w:proofErr w:type="gramStart"/>
+      <w:r>
+        <w:t>fill</w:t>
+      </w:r>
+      <w:proofErr w:type="gramEnd"/>
+      <w:r>
+        <w:t xml:space="preserve"> in text. This is just </w:t>
+      </w:r>
+      <w:proofErr w:type="gramStart"/>
+      <w:r>
+        <w:t>fill</w:t>
+      </w:r>
+      <w:proofErr w:type="gramEnd"/>
+      <w:r>
+        <w:t xml:space="preserve"> in text. This is just </w:t>
+      </w:r>
+      <w:proofErr w:type="gramStart"/>
+      <w:r>
+        <w:t>fill</w:t>
+      </w:r>
+      <w:proofErr w:type="gramEnd"/>
+      <w:r>
+        <w:t xml:space="preserve"> in text. This is just </w:t>
+      </w:r>
+      <w:proofErr w:type="gramStart"/>
+      <w:r>
+        <w:t>fill</w:t>
+      </w:r>
+      <w:proofErr w:type="gramEnd"/>
+      <w:r>
+        <w:t xml:space="preserve"> in text. This is just </w:t>
+      </w:r>
+      <w:proofErr w:type="gramStart"/>
+      <w:r>
+        <w:t>fill</w:t>
+      </w:r>
+      <w:proofErr w:type="gramEnd"/>
+      <w:r>
+        <w:t xml:space="preserve"> in text. This </w:t>
       </w:r>
       <w:r>
         <w:lastRenderedPageBreak/>
-        <w:t>is just fill in text. This is just fill in text. This is just fill in text. This is just fill in text.</w:t>
+        <w:t xml:space="preserve">is just </w:t>
+      </w:r>
+      <w:proofErr w:type="gramStart"/>
+      <w:r>
+        <w:t>fill</w:t>
+      </w:r>
+      <w:proofErr w:type="gramEnd"/>
+      <w:r>
+        <w:t xml:space="preserve"> in text. This is just </w:t>
+      </w:r>
+      <w:proofErr w:type="gramStart"/>
+      <w:r>
+        <w:t>fill</w:t>
+      </w:r>
+      <w:proofErr w:type="gramEnd"/>
+      <w:r>
+        <w:t xml:space="preserve"> in text. This is just </w:t>
+      </w:r>
+      <w:proofErr w:type="gramStart"/>
+      <w:r>
+        <w:t>fill</w:t>
+      </w:r>
+      <w:proofErr w:type="gramEnd"/>
+      <w:r>
+        <w:t xml:space="preserve"> in text. This is just </w:t>
+      </w:r>
+      <w:proofErr w:type="gramStart"/>
+      <w:r>
+        <w:t>fill</w:t>
+      </w:r>
+      <w:proofErr w:type="gramEnd"/>
+      <w:r>
+        <w:t xml:space="preserve"> in text.</w:t>
       </w:r>
     </w:p>
     <w:p>
@@ -4295,7 +4501,7 @@
 </file>
 
 <file path=customXml/itemProps1.xml><?xml version="1.0" encoding="utf-8"?>
-<ds:datastoreItem xmlns:ds="http://schemas.openxmlformats.org/officeDocument/2006/customXml" ds:itemID="{2D283D07-D4F0-4F0E-9567-CC2E6ECF948D}">
+<ds:datastoreItem xmlns:ds="http://schemas.openxmlformats.org/officeDocument/2006/customXml" ds:itemID="{C68131CC-CFFB-4C78-9977-47F634425773}">
   <ds:schemaRefs>
     <ds:schemaRef ds:uri="http://schemas.openxmlformats.org/officeDocument/2006/bibliography"/>
   </ds:schemaRefs>

</xml_diff>